<commit_message>
Finished the specification sheet, Begun GCompte.php and TraitCo.php, Rearranged Compte.php and Updated Header.php and Index.php, Also changed the DB
</commit_message>
<xml_diff>
--- a/Cahier des charges.docx
+++ b/Cahier des charges.docx
@@ -85,7 +85,19 @@
       </w:r>
       <w:r>
         <w:br/>
-        <w:t xml:space="preserve">Du coté professeurs on </w:t>
+        <w:t>Du c</w:t>
+      </w:r>
+      <w:r>
+        <w:t>ô</w:t>
+      </w:r>
+      <w:r>
+        <w:t>té professeurs</w:t>
+      </w:r>
+      <w:r>
+        <w:t>,</w:t>
+      </w:r>
+      <w:r>
+        <w:t xml:space="preserve"> on </w:t>
       </w:r>
       <w:r>
         <w:t>pourra</w:t>
@@ -100,12 +112,13 @@
         <w:t xml:space="preserve"> des fichiers de cours (PDF). Ajouter des fichiers en </w:t>
       </w:r>
       <w:r>
-        <w:t>prépublication et en indiquant la date de publication automatique. Intégrer des vidéo mise en ligne sur YouTube. Intégrer des animation GeoGebra, des fenêtres Python</w:t>
-      </w:r>
-      <w:bookmarkStart w:id="0" w:name="_GoBack"/>
-      <w:bookmarkEnd w:id="0"/>
-      <w:r>
-        <w:t>, des fenêtres Scratch.</w:t>
+        <w:t>prépublication et en indiquant la date de publication automatique. Intégrer des vidéo mise en ligne sur YouTube. Intégrer des animation</w:t>
+      </w:r>
+      <w:r>
+        <w:t>s</w:t>
+      </w:r>
+      <w:r>
+        <w:t xml:space="preserve"> GeoGebra, des fenêtres Python, des fenêtres Scratch.</w:t>
       </w:r>
     </w:p>
     <w:p>
@@ -115,7 +128,19 @@
         <w:contextualSpacing/>
       </w:pPr>
       <w:r>
-        <w:t>Du coté élève on pourra contacter un des professeur</w:t>
+        <w:t>Du c</w:t>
+      </w:r>
+      <w:r>
+        <w:t>ô</w:t>
+      </w:r>
+      <w:r>
+        <w:t>té élève</w:t>
+      </w:r>
+      <w:r>
+        <w:t>,</w:t>
+      </w:r>
+      <w:r>
+        <w:t xml:space="preserve"> on pourra contacter un des professeur</w:t>
       </w:r>
       <w:r>
         <w:t>s</w:t>
@@ -337,27 +362,18 @@
     <w:p>
       <w:pPr>
         <w:pStyle w:val="Paragraphedeliste"/>
-        <w:numPr>
-          <w:ilvl w:val="0"/>
-          <w:numId w:val="1"/>
-        </w:numPr>
-        <w:spacing w:before="120" w:line="264" w:lineRule="auto"/>
-        <w:ind w:left="714" w:hanging="357"/>
-        <w:contextualSpacing w:val="0"/>
-      </w:pPr>
-      <w:r>
-        <w:t>Quel sera le code couleur de votre site ? Quelle sera la couleur dominante ?</w:t>
-      </w:r>
-    </w:p>
-    <w:p>
-      <w:pPr>
-        <w:pStyle w:val="Paragraphedeliste"/>
         <w:spacing w:before="120" w:line="264" w:lineRule="auto"/>
         <w:ind w:left="714"/>
         <w:contextualSpacing w:val="0"/>
       </w:pPr>
       <w:r>
-        <w:t>Il n’y aura pas de variations de couleur selon les pages.</w:t>
+        <w:t xml:space="preserve">Ce sera une image basée sur un tableau noir avec des formules </w:t>
+      </w:r>
+      <w:r>
+        <w:t>mathématiques,</w:t>
+      </w:r>
+      <w:r>
+        <w:t xml:space="preserve"> des figures géométriques.</w:t>
       </w:r>
     </w:p>
     <w:p>
@@ -368,6 +384,17 @@
         <w:contextualSpacing w:val="0"/>
       </w:pPr>
       <w:r>
+        <w:t>Il n’y aura pas de variations de couleur selon les pages.</w:t>
+      </w:r>
+    </w:p>
+    <w:p>
+      <w:pPr>
+        <w:pStyle w:val="Paragraphedeliste"/>
+        <w:spacing w:before="120" w:line="264" w:lineRule="auto"/>
+        <w:ind w:left="714"/>
+        <w:contextualSpacing w:val="0"/>
+      </w:pPr>
+      <w:r>
         <w:t xml:space="preserve">Des déclinaisons du logo ne seront pas utiles puisqu’il n’y </w:t>
       </w:r>
       <w:r>
@@ -377,16 +404,26 @@
     <w:p>
       <w:pPr>
         <w:pStyle w:val="Paragraphedeliste"/>
-        <w:numPr>
-          <w:ilvl w:val="0"/>
-          <w:numId w:val="1"/>
-        </w:numPr>
         <w:spacing w:before="120" w:line="264" w:lineRule="auto"/>
-        <w:ind w:left="714" w:hanging="357"/>
+        <w:ind w:left="714"/>
         <w:contextualSpacing w:val="0"/>
       </w:pPr>
       <w:r>
-        <w:t>Avez des éléments visuels à réutiliser ?</w:t>
+        <w:t>Le même entête</w:t>
+      </w:r>
+      <w:r>
+        <w:t xml:space="preserve"> sera </w:t>
+      </w:r>
+      <w:r>
+        <w:t>utilisé</w:t>
+      </w:r>
+      <w:r>
+        <w:t xml:space="preserve"> </w:t>
+      </w:r>
+      <w:bookmarkStart w:id="0" w:name="_GoBack"/>
+      <w:bookmarkEnd w:id="0"/>
+      <w:r>
+        <w:t>sur toutes les pages.</w:t>
       </w:r>
     </w:p>
     <w:p>
@@ -467,7 +504,19 @@
           <w:rPr>
             <w:rStyle w:val="Lienhypertexte"/>
           </w:rPr>
-          <w:t>Lien vers la maquette</w:t>
+          <w:t>Lien vers la maqu</w:t>
+        </w:r>
+        <w:r>
+          <w:rPr>
+            <w:rStyle w:val="Lienhypertexte"/>
+          </w:rPr>
+          <w:t>e</w:t>
+        </w:r>
+        <w:r>
+          <w:rPr>
+            <w:rStyle w:val="Lienhypertexte"/>
+          </w:rPr>
+          <w:t>tte</w:t>
         </w:r>
       </w:hyperlink>
     </w:p>
@@ -874,6 +923,9 @@
       <w:r>
         <w:t>rojet doit être livré le 14 juin 2019</w:t>
       </w:r>
+      <w:r>
+        <w:t>.</w:t>
+      </w:r>
     </w:p>
     <w:p>
       <w:pPr>
@@ -901,6 +953,9 @@
       <w:r>
         <w:t>Tout devra être livré à la fin du développement</w:t>
       </w:r>
+      <w:r>
+        <w:t>.</w:t>
+      </w:r>
     </w:p>
     <w:p>
       <w:pPr>
@@ -910,7 +965,10 @@
         <w:contextualSpacing w:val="0"/>
       </w:pPr>
       <w:r>
-        <w:t xml:space="preserve">Pour le suivi, nous opterons pour des échanges de mails et une rencontre hebdomadaire pour faire une mise à plat des avancées </w:t>
+        <w:t>Pour le suivi, nous opterons pour des échanges de mails et une rencontre hebdomadaire pour faire une mise à plat des avancées</w:t>
+      </w:r>
+      <w:r>
+        <w:t>.</w:t>
       </w:r>
     </w:p>
     <w:p>
@@ -923,88 +981,11 @@
       <w:r>
         <w:t>Un environnement de préproduction n’est pas souhaité</w:t>
       </w:r>
-    </w:p>
-    <w:p>
-      <w:r>
-        <w:br w:type="page"/>
-      </w:r>
-    </w:p>
-    <w:p>
-      <w:pPr>
-        <w:pStyle w:val="Titre2"/>
-        <w:spacing w:line="240" w:lineRule="auto"/>
-        <w:ind w:left="357" w:hanging="357"/>
-        <w:rPr>
-          <w:u w:val="single"/>
-        </w:rPr>
-      </w:pPr>
-      <w:r>
-        <w:rPr>
-          <w:u w:val="single"/>
-        </w:rPr>
-        <w:t xml:space="preserve">Modalités de sélection du prestataire : </w:t>
-      </w:r>
-    </w:p>
-    <w:p>
-      <w:pPr>
-        <w:pStyle w:val="Paragraphedeliste"/>
-        <w:numPr>
-          <w:ilvl w:val="0"/>
-          <w:numId w:val="1"/>
-        </w:numPr>
-        <w:spacing w:before="120" w:line="264" w:lineRule="auto"/>
-        <w:ind w:left="714" w:hanging="357"/>
-        <w:contextualSpacing w:val="0"/>
-      </w:pPr>
-      <w:r>
-        <w:t>Quels éléments souhaitez-vous que le prestataire intègre à sa réponse : présentation de la société avec références, préconisations techniques, difficultés identifiées, méthodologie proposée, présentation de l’équipe projet, devis détaillé, … ?</w:t>
-      </w:r>
-    </w:p>
-    <w:p>
-      <w:pPr>
-        <w:pStyle w:val="Paragraphedeliste"/>
-        <w:numPr>
-          <w:ilvl w:val="0"/>
-          <w:numId w:val="1"/>
-        </w:numPr>
-        <w:spacing w:before="120" w:line="264" w:lineRule="auto"/>
-        <w:ind w:left="714" w:hanging="357"/>
-        <w:contextualSpacing w:val="0"/>
-      </w:pPr>
-      <w:r>
-        <w:t>Avez-vous établi une grille de critères pour évaluer les réponses des prestataires ?</w:t>
-      </w:r>
-    </w:p>
-    <w:p>
-      <w:pPr>
-        <w:pStyle w:val="Paragraphedeliste"/>
-        <w:numPr>
-          <w:ilvl w:val="0"/>
-          <w:numId w:val="1"/>
-        </w:numPr>
-        <w:spacing w:before="120" w:line="264" w:lineRule="auto"/>
-        <w:ind w:left="714" w:hanging="357"/>
-        <w:contextualSpacing w:val="0"/>
-      </w:pPr>
-      <w:r>
-        <w:t>Indiquez le ou les contacts en cas de question sur le cahier des charges ainsi que la date limite de réponse</w:t>
-      </w:r>
-    </w:p>
-    <w:p>
-      <w:pPr>
-        <w:pStyle w:val="Paragraphedeliste"/>
-        <w:numPr>
-          <w:ilvl w:val="0"/>
-          <w:numId w:val="1"/>
-        </w:numPr>
-        <w:spacing w:before="120" w:line="264" w:lineRule="auto"/>
-        <w:ind w:left="714" w:hanging="357"/>
-        <w:contextualSpacing w:val="0"/>
-      </w:pPr>
-      <w:r>
-        <w:t>Si vous disposez d’une estimation de budget pour votre projet vous pouvez également le mentionner</w:t>
-      </w:r>
-    </w:p>
+      <w:r>
+        <w:t>.</w:t>
+      </w:r>
+    </w:p>
+    <w:p/>
     <w:sectPr>
       <w:footerReference w:type="default" r:id="rId9"/>
       <w:pgSz w:w="11906" w:h="16838"/>

</xml_diff>